<commit_message>
Did some work on the documentation YOU HAPPY HULBERT?????
</commit_message>
<xml_diff>
--- a/Documentation.docx
+++ b/Documentation.docx
@@ -1,25 +1,549 @@
 
 <file path=word/document.xml><?xml version="1.0" encoding="utf-8"?>
-<w:document xmlns:wpc="http://schemas.microsoft.com/office/word/2010/wordprocessingCanvas" xmlns:mo="http://schemas.microsoft.com/office/mac/office/2008/main" xmlns:mc="http://schemas.openxmlformats.org/markup-compatibility/2006" xmlns:mv="urn:schemas-microsoft-com:mac:vml" xmlns:o="urn:schemas-microsoft-com:office:office" xmlns:r="http://schemas.openxmlformats.org/officeDocument/2006/relationships" xmlns:m="http://schemas.openxmlformats.org/officeDocument/2006/math" xmlns:v="urn:schemas-microsoft-com:vml" xmlns:wp14="http://schemas.microsoft.com/office/word/2010/wordprocessingDrawing" xmlns:wp="http://schemas.openxmlformats.org/drawingml/2006/wordprocessingDrawing" xmlns:w10="urn:schemas-microsoft-com:office:word" xmlns:w="http://schemas.openxmlformats.org/wordprocessingml/2006/main" xmlns:w14="http://schemas.microsoft.com/office/word/2010/wordml" xmlns:w15="http://schemas.microsoft.com/office/word/2012/wordml" xmlns:wpg="http://schemas.microsoft.com/office/word/2010/wordprocessingGroup" xmlns:wpi="http://schemas.microsoft.com/office/word/2010/wordprocessingInk" xmlns:wne="http://schemas.microsoft.com/office/word/2006/wordml" xmlns:wps="http://schemas.microsoft.com/office/word/2010/wordprocessingShape" mc:Ignorable="w14 w15 wp14">
+<w:document xmlns:wpc="http://schemas.microsoft.com/office/word/2010/wordprocessingCanvas" xmlns:cx="http://schemas.microsoft.com/office/drawing/2014/chartex" xmlns:cx1="http://schemas.microsoft.com/office/drawing/2015/9/8/chartex" xmlns:cx2="http://schemas.microsoft.com/office/drawing/2015/10/21/chartex" xmlns:mc="http://schemas.openxmlformats.org/markup-compatibility/2006" xmlns:o="urn:schemas-microsoft-com:office:office" xmlns:r="http://schemas.openxmlformats.org/officeDocument/2006/relationships" xmlns:m="http://schemas.openxmlformats.org/officeDocument/2006/math" xmlns:v="urn:schemas-microsoft-com:vml" xmlns:wp14="http://schemas.microsoft.com/office/word/2010/wordprocessingDrawing" xmlns:wp="http://schemas.openxmlformats.org/drawingml/2006/wordprocessingDrawing" xmlns:w10="urn:schemas-microsoft-com:office:word" xmlns:w="http://schemas.openxmlformats.org/wordprocessingml/2006/main" xmlns:w14="http://schemas.microsoft.com/office/word/2010/wordml" xmlns:w15="http://schemas.microsoft.com/office/word/2012/wordml" xmlns:w16se="http://schemas.microsoft.com/office/word/2015/wordml/symex" xmlns:wpg="http://schemas.microsoft.com/office/word/2010/wordprocessingGroup" xmlns:wpi="http://schemas.microsoft.com/office/word/2010/wordprocessingInk" xmlns:wne="http://schemas.microsoft.com/office/word/2006/wordml" xmlns:wps="http://schemas.microsoft.com/office/word/2010/wordprocessingShape" mc:Ignorable="w14 w15 w16se wp14">
   <w:body>
     <w:p>
       <w:pPr>
         <w:pStyle w:val="Title"/>
+        <w:rPr>
+          <w:rFonts w:cs="Times New Roman"/>
+        </w:rPr>
       </w:pPr>
       <w:r>
+        <w:rPr>
+          <w:rFonts w:cs="Times New Roman"/>
+        </w:rPr>
         <w:t>Team FG&amp;B Software Documentation</w:t>
       </w:r>
     </w:p>
+    <w:p>
+      <w:pPr>
+        <w:pStyle w:val="Heading1"/>
+        <w:rPr>
+          <w:rFonts w:cs="Times New Roman"/>
+        </w:rPr>
+      </w:pPr>
+      <w:r>
+        <w:rPr>
+          <w:rFonts w:cs="Times New Roman"/>
+        </w:rPr>
+        <w:t>Brisbane Boys</w:t>
+      </w:r>
+      <w:r>
+        <w:rPr>
+          <w:rFonts w:cs="Times New Roman"/>
+        </w:rPr>
+        <w:t>’</w:t>
+      </w:r>
+      <w:r>
+        <w:rPr>
+          <w:rFonts w:cs="Times New Roman"/>
+        </w:rPr>
+        <w:t xml:space="preserve"> College, Queensland Australia</w:t>
+      </w:r>
+    </w:p>
+    <w:p/>
     <w:p>
       <w:pPr>
         <w:pStyle w:val="Heading1"/>
       </w:pPr>
       <w:r>
-        <w:t>Brisbane Boys College, Queensland Australia</w:t>
+        <w:t>Introduction</w:t>
+      </w:r>
+    </w:p>
+    <w:p/>
+    <w:p>
+      <w:pPr>
+        <w:rPr>
+          <w:rFonts w:cs="Times New Roman"/>
+        </w:rPr>
+      </w:pPr>
+      <w:r>
+        <w:rPr>
+          <w:rFonts w:cs="Times New Roman"/>
+        </w:rPr>
+        <w:t xml:space="preserve">This documentations purpose is to provide a short and precise </w:t>
+      </w:r>
+      <w:r>
+        <w:rPr>
+          <w:rFonts w:cs="Times New Roman"/>
+        </w:rPr>
+        <w:t>explanation and discussion of the software for robots designed by Team FG&amp;B in the year of 2017.</w:t>
+      </w:r>
+      <w:r>
+        <w:rPr>
+          <w:rFonts w:cs="Times New Roman"/>
+        </w:rPr>
+        <w:t xml:space="preserve"> At the end of 2017 all code will be open sourced and publically available for anyone to download, modify and use.</w:t>
+      </w:r>
+      <w:r>
+        <w:rPr>
+          <w:rFonts w:cs="Times New Roman"/>
+        </w:rPr>
+        <w:t xml:space="preserve"> The robot is programmed in Arduino, a variant of C++ and runs on Teensy 3.2 microcontrollers that can be found at </w:t>
+      </w:r>
+      <w:hyperlink r:id="rId4" w:history="1">
+        <w:r>
+          <w:rPr>
+            <w:rStyle w:val="Hyperlink"/>
+            <w:rFonts w:cs="Times New Roman"/>
+          </w:rPr>
+          <w:t>www.pjrc.com</w:t>
+        </w:r>
+      </w:hyperlink>
+      <w:r>
+        <w:rPr>
+          <w:rFonts w:cs="Times New Roman"/>
+        </w:rPr>
+        <w:t>.</w:t>
+      </w:r>
+      <w:r>
+        <w:rPr>
+          <w:rFonts w:cs="Times New Roman"/>
+        </w:rPr>
+        <w:t xml:space="preserve"> </w:t>
+      </w:r>
+    </w:p>
+    <w:p>
+      <w:pPr>
+        <w:pStyle w:val="Heading1"/>
+      </w:pPr>
+      <w:r>
+        <w:t xml:space="preserve"> </w:t>
+      </w:r>
+      <w:r>
+        <w:t>The basic design</w:t>
+      </w:r>
+    </w:p>
+    <w:p>
+      <w:r>
+        <w:t xml:space="preserve">The 2017 software for FG&amp;B takes advantages </w:t>
+      </w:r>
+      <w:r>
+        <w:t xml:space="preserve">of libraries in cpp. This help the readability </w:t>
+      </w:r>
+      <w:r>
+        <w:t xml:space="preserve">and neatness of code. Software for our robot design can me separated into two main areas, sensors and movement. </w:t>
+      </w:r>
+      <w:r>
+        <w:t xml:space="preserve">The premise of our software design is that the two areas operate completely independent of each other until the point where sensors directly affect the movement of the robot. </w:t>
+      </w:r>
+      <w:r>
+        <w:t xml:space="preserve">The controlling of the sensors and movement is done by the primary </w:t>
+      </w:r>
+      <w:r>
+        <w:t>liberties</w:t>
+      </w:r>
+      <w:r>
+        <w:t xml:space="preserve"> within the software being; </w:t>
+      </w:r>
+      <w:r>
+        <w:rPr>
+          <w:i/>
+        </w:rPr>
+        <w:t>DirectionController</w:t>
+      </w:r>
+      <w:r>
+        <w:t xml:space="preserve"> and </w:t>
+      </w:r>
+      <w:r>
+        <w:rPr>
+          <w:i/>
+        </w:rPr>
+        <w:t>RotationController</w:t>
+      </w:r>
+      <w:r>
+        <w:t>.</w:t>
+      </w:r>
+      <w:r>
+        <w:t xml:space="preserve"> These two libraries each control a primary movement type and take advantage of other sensors libraries to determine the movement.</w:t>
+      </w:r>
+      <w:r>
+        <w:t xml:space="preserve"> This gives us a </w:t>
+      </w:r>
+      <w:r>
+        <w:t>hierarchy</w:t>
+      </w:r>
+      <w:r>
+        <w:t xml:space="preserve"> that allows the robot to make decisions based on different inputs from sensors and other feedback.</w:t>
+      </w:r>
+      <w:r>
+        <w:t xml:space="preserve"> This is an efficient way of calculating movement as all feedback to the robot is considered in the calculation of its movement.</w:t>
+      </w:r>
+    </w:p>
+    <w:p/>
+    <w:p>
+      <w:r>
+        <w:t>//Insert Diagram Here (Click</w:t>
+      </w:r>
+      <w:r>
+        <w:t xml:space="preserve"> </w:t>
+      </w:r>
+      <w:r>
+        <w:t>charts)</w:t>
+      </w:r>
+    </w:p>
+    <w:p>
+      <w:pPr>
+        <w:pStyle w:val="Heading1"/>
+      </w:pPr>
+      <w:r>
+        <w:t>The libraries</w:t>
+      </w:r>
+    </w:p>
+    <w:p>
+      <w:pPr>
+        <w:pStyle w:val="Heading1"/>
+      </w:pPr>
+      <w:r>
+        <w:tab/>
+      </w:r>
+      <w:r>
+        <w:t>Buzzer (.h</w:t>
+      </w:r>
+      <w:r>
+        <w:t>)</w:t>
+      </w:r>
+    </w:p>
+    <w:p>
+      <w:pPr>
+        <w:ind w:left="720"/>
+      </w:pPr>
+      <w:r>
+        <w:t xml:space="preserve">The buzzer libraries primary job is to control the buzzer used for feedback on the </w:t>
+      </w:r>
+      <w:r>
+        <w:t>robot’s</w:t>
+      </w:r>
+      <w:r>
+        <w:t xml:space="preserve"> condition during match or debugging.</w:t>
+      </w:r>
+      <w:r>
+        <w:t xml:space="preserve"> The buzzer library consists of one primary cla</w:t>
+      </w:r>
+      <w:r>
+        <w:t xml:space="preserve">ss and three primary functions; </w:t>
+      </w:r>
+      <w:r>
+        <w:rPr>
+          <w:i/>
+        </w:rPr>
+        <w:t>playTone</w:t>
+      </w:r>
+      <w:r>
+        <w:t xml:space="preserve">, </w:t>
+      </w:r>
+      <w:r>
+        <w:rPr>
+          <w:i/>
+        </w:rPr>
+        <w:t>errorTone</w:t>
+      </w:r>
+      <w:r>
+        <w:t xml:space="preserve"> &amp; </w:t>
+      </w:r>
+      <w:r>
+        <w:rPr>
+          <w:i/>
+        </w:rPr>
+        <w:t>readyTone</w:t>
+      </w:r>
+      <w:r>
+        <w:rPr>
+          <w:i/>
+        </w:rPr>
+        <w:t xml:space="preserve">. </w:t>
+      </w:r>
+      <w:r>
+        <w:t xml:space="preserve">The </w:t>
+      </w:r>
+      <w:r>
+        <w:rPr>
+          <w:i/>
+        </w:rPr>
+        <w:t xml:space="preserve">playTone </w:t>
+      </w:r>
+      <w:r>
+        <w:t>method takes in one input of type integer and plays a buzz sound for the time specified (in milliseconds) in the input.</w:t>
+      </w:r>
+      <w:r>
+        <w:t xml:space="preserve"> It does this by pulling a digital pin on the </w:t>
+      </w:r>
+      <w:r>
+        <w:t>Teensy</w:t>
+      </w:r>
+      <w:r>
+        <w:t xml:space="preserve"> and connected to the buzzer to the high state which then plays a tone. After the delay the pin is pulled low stopping the sound.</w:t>
+      </w:r>
+      <w:r>
+        <w:t xml:space="preserve"> The </w:t>
+      </w:r>
+      <w:r>
+        <w:rPr>
+          <w:i/>
+        </w:rPr>
+        <w:t xml:space="preserve">errorTone </w:t>
+      </w:r>
+      <w:r>
+        <w:t xml:space="preserve">method is sounded when the robot encounters an error. The method simply sounds the buzzer and will not stop until the program is stopped. </w:t>
+      </w:r>
+      <w:r>
+        <w:t xml:space="preserve">The final method </w:t>
+      </w:r>
+      <w:r>
+        <w:rPr>
+          <w:i/>
+        </w:rPr>
+        <w:t xml:space="preserve">readyTone </w:t>
+      </w:r>
+      <w:r>
+        <w:t>plays when the robot and completed its setup which includes checking the SPI communication between the three teensy controller on each robot</w:t>
+      </w:r>
+      <w:r>
+        <w:t>. The tone is simply used to notify the user when setup is complete and the robot is ready to compete.</w:t>
+      </w:r>
+    </w:p>
+    <w:p>
+      <w:pPr>
+        <w:ind w:left="720"/>
+      </w:pPr>
+    </w:p>
+    <w:p>
+      <w:pPr>
+        <w:pStyle w:val="Heading1"/>
+      </w:pPr>
+      <w:r>
+        <w:tab/>
+        <w:t>Compass (.h, .cpp)</w:t>
+      </w:r>
+    </w:p>
+    <w:p>
+      <w:pPr>
+        <w:ind w:left="720"/>
+      </w:pPr>
+      <w:r>
+        <w:t xml:space="preserve">The compass library handles the task of controlling the mpu9250 9-axis compass, gyro and magnetometer </w:t>
+      </w:r>
+      <w:r>
+        <w:t>chip.</w:t>
+      </w:r>
+      <w:r>
+        <w:t xml:space="preserve"> The compass communicates with the </w:t>
+      </w:r>
+      <w:r>
+        <w:t xml:space="preserve">Teensy using I2c. </w:t>
+      </w:r>
+      <w:r>
+        <w:lastRenderedPageBreak/>
+        <w:t>The library consists of m</w:t>
+      </w:r>
+      <w:r>
+        <w:t xml:space="preserve">any public and private methods; </w:t>
+      </w:r>
+      <w:r>
+        <w:rPr>
+          <w:i/>
+        </w:rPr>
+        <w:t>calibrate, read</w:t>
+      </w:r>
+      <w:r>
+        <w:rPr>
+          <w:i/>
+        </w:rPr>
+        <w:t>, update, getHeading, setTarget</w:t>
+      </w:r>
+      <w:r>
+        <w:t xml:space="preserve">. </w:t>
+      </w:r>
+      <w:r>
+        <w:t xml:space="preserve">The </w:t>
+      </w:r>
+      <w:r>
+        <w:rPr>
+          <w:i/>
+        </w:rPr>
+        <w:t xml:space="preserve">calibrate </w:t>
+      </w:r>
+      <w:r>
+        <w:t>method handles the task of calibrating the compass, specifically the gyroscope. It does this by taking multiple reading over a certain delay to find the drift of the gyroscope while the robot is standing still. This allows us to counter the natural drift that the gyro has.</w:t>
+      </w:r>
+      <w:r>
+        <w:t xml:space="preserve"> Each reading throughout the game will take or add the drift to ensure that all headings are accurate.</w:t>
+      </w:r>
+      <w:r>
+        <w:t xml:space="preserve"> The </w:t>
+      </w:r>
+      <w:r>
+        <w:rPr>
+          <w:i/>
+        </w:rPr>
+        <w:t xml:space="preserve">read </w:t>
+      </w:r>
+      <w:r>
+        <w:t>method simply takes a reading from the compass over I2c and get</w:t>
+      </w:r>
+      <w:r>
+        <w:t>s the Z</w:t>
+      </w:r>
+      <w:r>
+        <w:t xml:space="preserve"> component</w:t>
+      </w:r>
+      <w:r>
+        <w:t xml:space="preserve"> (from XYZ)</w:t>
+      </w:r>
+      <w:r>
+        <w:t xml:space="preserve"> of the gyroscope.</w:t>
+      </w:r>
+      <w:r>
+        <w:t xml:space="preserve"> </w:t>
+      </w:r>
+      <w:r>
+        <w:t xml:space="preserve">It then returns the </w:t>
+      </w:r>
+      <w:r>
+        <w:t>reading from the gyro.</w:t>
+      </w:r>
+      <w:r>
+        <w:t xml:space="preserve"> The </w:t>
+      </w:r>
+      <w:r>
+        <w:rPr>
+          <w:i/>
+        </w:rPr>
+        <w:t xml:space="preserve">update </w:t>
+      </w:r>
+      <w:r>
+        <w:t>method takes the reading, counters the drift a</w:t>
+      </w:r>
+      <w:r>
+        <w:t>nd mods the value from 0 to 360 degrees.</w:t>
+      </w:r>
+      <w:r>
+        <w:t xml:space="preserve"> This allows us to have</w:t>
+      </w:r>
+      <w:r>
+        <w:t xml:space="preserve"> an accurate heading in degrees. We store this heading and use it later.</w:t>
+      </w:r>
+      <w:r>
+        <w:t xml:space="preserve"> </w:t>
+      </w:r>
+      <w:r>
+        <w:t xml:space="preserve">The </w:t>
+      </w:r>
+      <w:r>
+        <w:rPr>
+          <w:i/>
+        </w:rPr>
+        <w:t xml:space="preserve">setTarget </w:t>
+      </w:r>
+      <w:r>
+        <w:t>method ta</w:t>
+      </w:r>
+      <w:r>
+        <w:t>kes in one variable being</w:t>
+      </w:r>
+      <w:r>
+        <w:t xml:space="preserve"> of type double which allows the software to set the desired heading of the robot. </w:t>
+      </w:r>
+      <w:r>
+        <w:t>This allows us to easily make the robot face towards the goal by changing the target heading that the robot is trying to achieve.</w:t>
+      </w:r>
+      <w:r>
+        <w:t xml:space="preserve"> The </w:t>
+      </w:r>
+      <w:r>
+        <w:rPr>
+          <w:i/>
+        </w:rPr>
+        <w:t xml:space="preserve">getHeading </w:t>
+      </w:r>
+      <w:r>
+        <w:t>method adds 180 to the heading which means that instead of 0,360 being at the centre of the robot, 180 is. This helps because if 0,360 is at the centre front, the robot ticks between the two values and doesn’t correct as</w:t>
+      </w:r>
+      <w:r>
+        <w:t xml:space="preserve"> </w:t>
+      </w:r>
+      <w:r>
+        <w:t>well. There are other ways to fix this but by adding 18</w:t>
+      </w:r>
+      <w:r>
+        <w:t>0 to the heading is the easiest and fastest option software wise.</w:t>
+      </w:r>
+      <w:r>
+        <w:t xml:space="preserve"> </w:t>
+      </w:r>
+    </w:p>
+    <w:p>
+      <w:pPr>
+        <w:ind w:left="720"/>
+      </w:pPr>
+    </w:p>
+    <w:p>
+      <w:pPr>
+        <w:pStyle w:val="Heading1"/>
+      </w:pPr>
+      <w:r>
+        <w:tab/>
+        <w:t>Config (Config.h, Defines.h, Pins.h)</w:t>
+      </w:r>
+    </w:p>
+    <w:p>
+      <w:pPr>
+        <w:ind w:left="720"/>
+      </w:pPr>
+      <w:r>
+        <w:t xml:space="preserve">The different header files under the name config is where the majority of variables that can be changed live along with constants and pin </w:t>
+      </w:r>
+      <w:r>
+        <w:t>definitions</w:t>
+      </w:r>
+      <w:r>
+        <w:t>.</w:t>
+      </w:r>
+      <w:r>
+        <w:t xml:space="preserve"> Each header file consists of mostly </w:t>
+      </w:r>
+      <w:r>
+        <w:rPr>
+          <w:i/>
+        </w:rPr>
+        <w:t xml:space="preserve">#define </w:t>
+      </w:r>
+      <w:r>
+        <w:t>cons</w:t>
+      </w:r>
+      <w:r>
+        <w:t>tants that can be changed by the user</w:t>
+      </w:r>
+      <w:r>
+        <w:t xml:space="preserve"> to dictate how the robot plays. This is simply a much cleaner way of having a setting file.</w:t>
+      </w:r>
+    </w:p>
+    <w:p>
+      <w:pPr>
+        <w:ind w:left="720"/>
+      </w:pPr>
+    </w:p>
+    <w:p>
+      <w:pPr>
+        <w:pStyle w:val="Heading1"/>
+      </w:pPr>
+      <w:r>
+        <w:tab/>
+        <w:t>Direction Controller (.h, .cpp)</w:t>
+      </w:r>
+    </w:p>
+    <w:p>
+      <w:r>
+        <w:tab/>
+      </w:r>
+      <w:r>
+        <w:t>Ohhh boy here comes a big one… time to sleep.</w:t>
       </w:r>
       <w:bookmarkStart w:id="0" w:name="_GoBack"/>
       <w:bookmarkEnd w:id="0"/>
     </w:p>
+    <w:p/>
     <w:sectPr>
       <w:pgSz w:w="11900" w:h="16840"/>
       <w:pgMar w:top="1440" w:right="1440" w:bottom="1440" w:left="1440" w:header="708" w:footer="708" w:gutter="0"/>
@@ -31,7 +555,7 @@
 </file>
 
 <file path=word/styles.xml><?xml version="1.0" encoding="utf-8"?>
-<w:styles xmlns:mc="http://schemas.openxmlformats.org/markup-compatibility/2006" xmlns:r="http://schemas.openxmlformats.org/officeDocument/2006/relationships" xmlns:w="http://schemas.openxmlformats.org/wordprocessingml/2006/main" xmlns:w14="http://schemas.microsoft.com/office/word/2010/wordml" xmlns:w15="http://schemas.microsoft.com/office/word/2012/wordml" mc:Ignorable="w14 w15">
+<w:styles xmlns:mc="http://schemas.openxmlformats.org/markup-compatibility/2006" xmlns:r="http://schemas.openxmlformats.org/officeDocument/2006/relationships" xmlns:w="http://schemas.openxmlformats.org/wordprocessingml/2006/main" xmlns:w14="http://schemas.microsoft.com/office/word/2010/wordml" xmlns:w15="http://schemas.microsoft.com/office/word/2012/wordml" xmlns:w16se="http://schemas.microsoft.com/office/word/2015/wordml/symex" mc:Ignorable="w14 w15 w16se">
   <w:docDefaults>
     <w:rPrDefault>
       <w:rPr>
@@ -43,7 +567,7 @@
     </w:rPrDefault>
     <w:pPrDefault/>
   </w:docDefaults>
-  <w:latentStyles w:defLockedState="0" w:defUIPriority="99" w:defSemiHidden="0" w:defUnhideWhenUsed="0" w:defQFormat="0" w:count="382">
+  <w:latentStyles w:defLockedState="0" w:defUIPriority="99" w:defSemiHidden="0" w:defUnhideWhenUsed="0" w:defQFormat="0" w:count="372">
     <w:lsdException w:name="Normal" w:uiPriority="0" w:qFormat="1"/>
     <w:lsdException w:name="heading 1" w:uiPriority="9" w:qFormat="1"/>
     <w:lsdException w:name="heading 2" w:semiHidden="1" w:uiPriority="9" w:unhideWhenUsed="1" w:qFormat="1"/>
@@ -149,6 +673,7 @@
     <w:lsdException w:name="HTML Sample" w:semiHidden="1" w:unhideWhenUsed="1"/>
     <w:lsdException w:name="HTML Typewriter" w:semiHidden="1" w:unhideWhenUsed="1"/>
     <w:lsdException w:name="HTML Variable" w:semiHidden="1" w:unhideWhenUsed="1"/>
+    <w:lsdException w:name="Normal Table" w:semiHidden="1" w:unhideWhenUsed="1"/>
     <w:lsdException w:name="annotation subject" w:semiHidden="1" w:unhideWhenUsed="1"/>
     <w:lsdException w:name="No List" w:semiHidden="1" w:unhideWhenUsed="1"/>
     <w:lsdException w:name="Outline List 1" w:semiHidden="1" w:unhideWhenUsed="1"/>
@@ -195,17 +720,10 @@
     <w:lsdException w:name="Table Subtle 2" w:semiHidden="1" w:unhideWhenUsed="1"/>
     <w:lsdException w:name="Table Web 1" w:semiHidden="1" w:unhideWhenUsed="1"/>
     <w:lsdException w:name="Table Web 2" w:semiHidden="1" w:unhideWhenUsed="1"/>
+    <w:lsdException w:name="Table Web 3" w:semiHidden="1" w:unhideWhenUsed="1"/>
     <w:lsdException w:name="Balloon Text" w:semiHidden="1" w:unhideWhenUsed="1"/>
     <w:lsdException w:name="Table Grid" w:uiPriority="39"/>
-    <w:lsdException w:name="Note Level 1" w:semiHidden="1" w:unhideWhenUsed="1"/>
-    <w:lsdException w:name="Note Level 2" w:semiHidden="1" w:unhideWhenUsed="1"/>
-    <w:lsdException w:name="Note Level 3" w:semiHidden="1" w:unhideWhenUsed="1"/>
-    <w:lsdException w:name="Note Level 4" w:semiHidden="1" w:unhideWhenUsed="1"/>
-    <w:lsdException w:name="Note Level 5" w:semiHidden="1" w:unhideWhenUsed="1"/>
-    <w:lsdException w:name="Note Level 6" w:semiHidden="1" w:unhideWhenUsed="1"/>
-    <w:lsdException w:name="Note Level 7" w:semiHidden="1" w:unhideWhenUsed="1"/>
-    <w:lsdException w:name="Note Level 8" w:semiHidden="1" w:unhideWhenUsed="1"/>
-    <w:lsdException w:name="Note Level 9" w:semiHidden="1" w:unhideWhenUsed="1"/>
+    <w:lsdException w:name="Table Theme" w:semiHidden="1" w:unhideWhenUsed="1"/>
     <w:lsdException w:name="Placeholder Text" w:semiHidden="1"/>
     <w:lsdException w:name="No Spacing" w:uiPriority="1" w:qFormat="1"/>
     <w:lsdException w:name="Light Shading" w:uiPriority="60"/>
@@ -422,14 +940,13 @@
     <w:lsdException w:name="List Table 6 Colorful Accent 6" w:uiPriority="51"/>
     <w:lsdException w:name="List Table 7 Colorful Accent 6" w:uiPriority="52"/>
     <w:lsdException w:name="Mention" w:semiHidden="1" w:unhideWhenUsed="1"/>
-    <w:lsdException w:name="Smart Hyperlink" w:semiHidden="1" w:unhideWhenUsed="1"/>
   </w:latentStyles>
   <w:style w:type="paragraph" w:default="1" w:styleId="Normal">
     <w:name w:val="Normal"/>
     <w:qFormat/>
-    <w:rsid w:val="00B725FC"/>
-    <w:rPr>
-      <w:rFonts w:ascii="SF UI Display" w:hAnsi="SF UI Display"/>
+    <w:rsid w:val="005637BC"/>
+    <w:rPr>
+      <w:rFonts w:ascii="Times New Roman" w:hAnsi="Times New Roman"/>
       <w:lang w:val="en-AU"/>
     </w:rPr>
   </w:style>
@@ -440,7 +957,7 @@
     <w:link w:val="Heading1Char"/>
     <w:uiPriority w:val="9"/>
     <w:qFormat/>
-    <w:rsid w:val="00165425"/>
+    <w:rsid w:val="005637BC"/>
     <w:pPr>
       <w:keepNext/>
       <w:keepLines/>
@@ -448,7 +965,7 @@
       <w:outlineLvl w:val="0"/>
     </w:pPr>
     <w:rPr>
-      <w:rFonts w:ascii="SF UI Display Medium" w:eastAsiaTheme="majorEastAsia" w:hAnsi="SF UI Display Medium" w:cstheme="majorBidi"/>
+      <w:rFonts w:eastAsiaTheme="majorEastAsia" w:cstheme="majorBidi"/>
       <w:color w:val="000000" w:themeColor="text1"/>
       <w:sz w:val="32"/>
       <w:szCs w:val="32"/>
@@ -567,9 +1084,9 @@
     <w:basedOn w:val="DefaultParagraphFont"/>
     <w:link w:val="Heading1"/>
     <w:uiPriority w:val="9"/>
-    <w:rsid w:val="00165425"/>
-    <w:rPr>
-      <w:rFonts w:ascii="SF UI Display Medium" w:eastAsiaTheme="majorEastAsia" w:hAnsi="SF UI Display Medium" w:cstheme="majorBidi"/>
+    <w:rsid w:val="005637BC"/>
+    <w:rPr>
+      <w:rFonts w:ascii="Times New Roman" w:eastAsiaTheme="majorEastAsia" w:hAnsi="Times New Roman" w:cstheme="majorBidi"/>
       <w:color w:val="000000" w:themeColor="text1"/>
       <w:sz w:val="32"/>
       <w:szCs w:val="32"/>
@@ -633,7 +1150,7 @@
     <w:link w:val="TitleChar"/>
     <w:uiPriority w:val="10"/>
     <w:qFormat/>
-    <w:rsid w:val="00B725FC"/>
+    <w:rsid w:val="005637BC"/>
     <w:pPr>
       <w:contextualSpacing/>
     </w:pPr>
@@ -651,9 +1168,9 @@
     <w:basedOn w:val="DefaultParagraphFont"/>
     <w:link w:val="Title"/>
     <w:uiPriority w:val="10"/>
-    <w:rsid w:val="00B725FC"/>
-    <w:rPr>
-      <w:rFonts w:ascii="SF UI Display" w:eastAsiaTheme="majorEastAsia" w:hAnsi="SF UI Display" w:cstheme="majorBidi"/>
+    <w:rsid w:val="005637BC"/>
+    <w:rPr>
+      <w:rFonts w:ascii="Times New Roman" w:eastAsiaTheme="majorEastAsia" w:hAnsi="Times New Roman" w:cstheme="majorBidi"/>
       <w:color w:val="000000" w:themeColor="text1"/>
       <w:spacing w:val="-10"/>
       <w:kern w:val="28"/>
@@ -707,6 +1224,17 @@
       <w:sz w:val="22"/>
       <w:szCs w:val="22"/>
       <w:lang w:val="en-AU"/>
+    </w:rPr>
+  </w:style>
+  <w:style w:type="character" w:styleId="Hyperlink">
+    <w:name w:val="Hyperlink"/>
+    <w:basedOn w:val="DefaultParagraphFont"/>
+    <w:uiPriority w:val="99"/>
+    <w:unhideWhenUsed/>
+    <w:rsid w:val="0011322F"/>
+    <w:rPr>
+      <w:color w:val="0563C1" w:themeColor="hyperlink"/>
+      <w:u w:val="single"/>
     </w:rPr>
   </w:style>
 </w:styles>

</xml_diff>

<commit_message>
Added Docs html and a tonne of comments. Ali please look at how I comented in the .h files and follow it from now on.
</commit_message>
<xml_diff>
--- a/Documentation.docx
+++ b/Documentation.docx
@@ -1,6 +1,6 @@
 
 <file path=word/document.xml><?xml version="1.0" encoding="utf-8"?>
-<w:document xmlns:wpc="http://schemas.microsoft.com/office/word/2010/wordprocessingCanvas" xmlns:cx="http://schemas.microsoft.com/office/drawing/2014/chartex" xmlns:cx1="http://schemas.microsoft.com/office/drawing/2015/9/8/chartex" xmlns:cx2="http://schemas.microsoft.com/office/drawing/2015/10/21/chartex" xmlns:mc="http://schemas.openxmlformats.org/markup-compatibility/2006" xmlns:o="urn:schemas-microsoft-com:office:office" xmlns:r="http://schemas.openxmlformats.org/officeDocument/2006/relationships" xmlns:m="http://schemas.openxmlformats.org/officeDocument/2006/math" xmlns:v="urn:schemas-microsoft-com:vml" xmlns:wp14="http://schemas.microsoft.com/office/word/2010/wordprocessingDrawing" xmlns:wp="http://schemas.openxmlformats.org/drawingml/2006/wordprocessingDrawing" xmlns:w10="urn:schemas-microsoft-com:office:word" xmlns:w="http://schemas.openxmlformats.org/wordprocessingml/2006/main" xmlns:w14="http://schemas.microsoft.com/office/word/2010/wordml" xmlns:w15="http://schemas.microsoft.com/office/word/2012/wordml" xmlns:w16se="http://schemas.microsoft.com/office/word/2015/wordml/symex" xmlns:wpg="http://schemas.microsoft.com/office/word/2010/wordprocessingGroup" xmlns:wpi="http://schemas.microsoft.com/office/word/2010/wordprocessingInk" xmlns:wne="http://schemas.microsoft.com/office/word/2006/wordml" xmlns:wps="http://schemas.microsoft.com/office/word/2010/wordprocessingShape" mc:Ignorable="w14 w15 w16se wp14">
+<w:document xmlns:wpc="http://schemas.microsoft.com/office/word/2010/wordprocessingCanvas" xmlns:mo="http://schemas.microsoft.com/office/mac/office/2008/main" xmlns:mc="http://schemas.openxmlformats.org/markup-compatibility/2006" xmlns:mv="urn:schemas-microsoft-com:mac:vml" xmlns:o="urn:schemas-microsoft-com:office:office" xmlns:r="http://schemas.openxmlformats.org/officeDocument/2006/relationships" xmlns:m="http://schemas.openxmlformats.org/officeDocument/2006/math" xmlns:v="urn:schemas-microsoft-com:vml" xmlns:wp14="http://schemas.microsoft.com/office/word/2010/wordprocessingDrawing" xmlns:wp="http://schemas.openxmlformats.org/drawingml/2006/wordprocessingDrawing" xmlns:w10="urn:schemas-microsoft-com:office:word" xmlns:w="http://schemas.openxmlformats.org/wordprocessingml/2006/main" xmlns:w14="http://schemas.microsoft.com/office/word/2010/wordml" xmlns:w15="http://schemas.microsoft.com/office/word/2012/wordml" xmlns:wpg="http://schemas.microsoft.com/office/word/2010/wordprocessingGroup" xmlns:wpi="http://schemas.microsoft.com/office/word/2010/wordprocessingInk" xmlns:wne="http://schemas.microsoft.com/office/word/2006/wordml" xmlns:wps="http://schemas.microsoft.com/office/word/2010/wordprocessingShape" mc:Ignorable="w14 w15 wp14">
   <w:body>
     <w:p>
       <w:pPr>
@@ -350,7 +350,15 @@
         <w:rPr>
           <w:i/>
         </w:rPr>
-        <w:t>, update, getHeading, setTarget</w:t>
+        <w:t>, update, getH</w:t>
+      </w:r>
+      <w:bookmarkStart w:id="0" w:name="_GoBack"/>
+      <w:bookmarkEnd w:id="0"/>
+      <w:r>
+        <w:rPr>
+          <w:i/>
+        </w:rPr>
+        <w:t>eading, setTarget</w:t>
       </w:r>
       <w:r>
         <w:t xml:space="preserve">. </w:t>
@@ -537,11 +545,14 @@
       <w:r>
         <w:tab/>
       </w:r>
-      <w:r>
-        <w:t>Ohhh boy here comes a big one… time to sleep.</w:t>
-      </w:r>
-      <w:bookmarkStart w:id="0" w:name="_GoBack"/>
-      <w:bookmarkEnd w:id="0"/>
+      <w:proofErr w:type="spellStart"/>
+      <w:r>
+        <w:t>Ohhh</w:t>
+      </w:r>
+      <w:proofErr w:type="spellEnd"/>
+      <w:r>
+        <w:t xml:space="preserve"> boy here comes a big one… time to sleep.</w:t>
+      </w:r>
     </w:p>
     <w:p/>
     <w:sectPr>
@@ -555,7 +566,7 @@
 </file>
 
 <file path=word/styles.xml><?xml version="1.0" encoding="utf-8"?>
-<w:styles xmlns:mc="http://schemas.openxmlformats.org/markup-compatibility/2006" xmlns:r="http://schemas.openxmlformats.org/officeDocument/2006/relationships" xmlns:w="http://schemas.openxmlformats.org/wordprocessingml/2006/main" xmlns:w14="http://schemas.microsoft.com/office/word/2010/wordml" xmlns:w15="http://schemas.microsoft.com/office/word/2012/wordml" xmlns:w16se="http://schemas.microsoft.com/office/word/2015/wordml/symex" mc:Ignorable="w14 w15 w16se">
+<w:styles xmlns:mc="http://schemas.openxmlformats.org/markup-compatibility/2006" xmlns:r="http://schemas.openxmlformats.org/officeDocument/2006/relationships" xmlns:w="http://schemas.openxmlformats.org/wordprocessingml/2006/main" xmlns:w14="http://schemas.microsoft.com/office/word/2010/wordml" xmlns:w15="http://schemas.microsoft.com/office/word/2012/wordml" mc:Ignorable="w14 w15">
   <w:docDefaults>
     <w:rPrDefault>
       <w:rPr>
@@ -567,7 +578,7 @@
     </w:rPrDefault>
     <w:pPrDefault/>
   </w:docDefaults>
-  <w:latentStyles w:defLockedState="0" w:defUIPriority="99" w:defSemiHidden="0" w:defUnhideWhenUsed="0" w:defQFormat="0" w:count="372">
+  <w:latentStyles w:defLockedState="0" w:defUIPriority="99" w:defSemiHidden="0" w:defUnhideWhenUsed="0" w:defQFormat="0" w:count="382">
     <w:lsdException w:name="Normal" w:uiPriority="0" w:qFormat="1"/>
     <w:lsdException w:name="heading 1" w:uiPriority="9" w:qFormat="1"/>
     <w:lsdException w:name="heading 2" w:semiHidden="1" w:uiPriority="9" w:unhideWhenUsed="1" w:qFormat="1"/>
@@ -673,7 +684,6 @@
     <w:lsdException w:name="HTML Sample" w:semiHidden="1" w:unhideWhenUsed="1"/>
     <w:lsdException w:name="HTML Typewriter" w:semiHidden="1" w:unhideWhenUsed="1"/>
     <w:lsdException w:name="HTML Variable" w:semiHidden="1" w:unhideWhenUsed="1"/>
-    <w:lsdException w:name="Normal Table" w:semiHidden="1" w:unhideWhenUsed="1"/>
     <w:lsdException w:name="annotation subject" w:semiHidden="1" w:unhideWhenUsed="1"/>
     <w:lsdException w:name="No List" w:semiHidden="1" w:unhideWhenUsed="1"/>
     <w:lsdException w:name="Outline List 1" w:semiHidden="1" w:unhideWhenUsed="1"/>
@@ -720,10 +730,8 @@
     <w:lsdException w:name="Table Subtle 2" w:semiHidden="1" w:unhideWhenUsed="1"/>
     <w:lsdException w:name="Table Web 1" w:semiHidden="1" w:unhideWhenUsed="1"/>
     <w:lsdException w:name="Table Web 2" w:semiHidden="1" w:unhideWhenUsed="1"/>
-    <w:lsdException w:name="Table Web 3" w:semiHidden="1" w:unhideWhenUsed="1"/>
     <w:lsdException w:name="Balloon Text" w:semiHidden="1" w:unhideWhenUsed="1"/>
     <w:lsdException w:name="Table Grid" w:uiPriority="39"/>
-    <w:lsdException w:name="Table Theme" w:semiHidden="1" w:unhideWhenUsed="1"/>
     <w:lsdException w:name="Placeholder Text" w:semiHidden="1"/>
     <w:lsdException w:name="No Spacing" w:uiPriority="1" w:qFormat="1"/>
     <w:lsdException w:name="Light Shading" w:uiPriority="60"/>
@@ -940,6 +948,7 @@
     <w:lsdException w:name="List Table 6 Colorful Accent 6" w:uiPriority="51"/>
     <w:lsdException w:name="List Table 7 Colorful Accent 6" w:uiPriority="52"/>
     <w:lsdException w:name="Mention" w:semiHidden="1" w:unhideWhenUsed="1"/>
+    <w:lsdException w:name="Smart Hyperlink" w:semiHidden="1" w:unhideWhenUsed="1"/>
   </w:latentStyles>
   <w:style w:type="paragraph" w:default="1" w:styleId="Normal">
     <w:name w:val="Normal"/>

</xml_diff>

<commit_message>
Testing Git, @Alistair Learn how to document
</commit_message>
<xml_diff>
--- a/Documentation.docx
+++ b/Documentation.docx
@@ -184,6 +184,13 @@
       </w:r>
     </w:p>
     <w:p>
+      <w:r>
+        <w:t>//Added this line to make sure my git was still working.</w:t>
+      </w:r>
+      <w:bookmarkStart w:id="0" w:name="_GoBack"/>
+      <w:bookmarkEnd w:id="0"/>
+    </w:p>
+    <w:p>
       <w:pPr>
         <w:pStyle w:val="Heading1"/>
       </w:pPr>
@@ -313,6 +320,7 @@
         <w:pStyle w:val="Heading1"/>
       </w:pPr>
       <w:r>
+        <w:lastRenderedPageBreak/>
         <w:tab/>
         <w:t>Compass (.h, .cpp)</w:t>
       </w:r>
@@ -331,11 +339,7 @@
         <w:t xml:space="preserve"> The compass communicates with the </w:t>
       </w:r>
       <w:r>
-        <w:t xml:space="preserve">Teensy using I2c. </w:t>
-      </w:r>
-      <w:r>
-        <w:lastRenderedPageBreak/>
-        <w:t>The library consists of m</w:t>
+        <w:t>Teensy using I2c. The library consists of m</w:t>
       </w:r>
       <w:r>
         <w:t xml:space="preserve">any public and private methods; </w:t>
@@ -350,15 +354,7 @@
         <w:rPr>
           <w:i/>
         </w:rPr>
-        <w:t>, update, getH</w:t>
-      </w:r>
-      <w:bookmarkStart w:id="0" w:name="_GoBack"/>
-      <w:bookmarkEnd w:id="0"/>
-      <w:r>
-        <w:rPr>
-          <w:i/>
-        </w:rPr>
-        <w:t>eading, setTarget</w:t>
+        <w:t>, update, getHeading, setTarget</w:t>
       </w:r>
       <w:r>
         <w:t xml:space="preserve">. </w:t>
@@ -545,13 +541,8 @@
       <w:r>
         <w:tab/>
       </w:r>
-      <w:proofErr w:type="spellStart"/>
-      <w:r>
-        <w:t>Ohhh</w:t>
-      </w:r>
-      <w:proofErr w:type="spellEnd"/>
-      <w:r>
-        <w:t xml:space="preserve"> boy here comes a big one… time to sleep.</w:t>
+      <w:r>
+        <w:t>Ohhh boy here comes a big one… time to sleep.</w:t>
       </w:r>
     </w:p>
     <w:p/>
@@ -684,6 +675,7 @@
     <w:lsdException w:name="HTML Sample" w:semiHidden="1" w:unhideWhenUsed="1"/>
     <w:lsdException w:name="HTML Typewriter" w:semiHidden="1" w:unhideWhenUsed="1"/>
     <w:lsdException w:name="HTML Variable" w:semiHidden="1" w:unhideWhenUsed="1"/>
+    <w:lsdException w:name="Normal Table" w:semiHidden="1" w:unhideWhenUsed="1"/>
     <w:lsdException w:name="annotation subject" w:semiHidden="1" w:unhideWhenUsed="1"/>
     <w:lsdException w:name="No List" w:semiHidden="1" w:unhideWhenUsed="1"/>
     <w:lsdException w:name="Outline List 1" w:semiHidden="1" w:unhideWhenUsed="1"/>
@@ -730,8 +722,10 @@
     <w:lsdException w:name="Table Subtle 2" w:semiHidden="1" w:unhideWhenUsed="1"/>
     <w:lsdException w:name="Table Web 1" w:semiHidden="1" w:unhideWhenUsed="1"/>
     <w:lsdException w:name="Table Web 2" w:semiHidden="1" w:unhideWhenUsed="1"/>
+    <w:lsdException w:name="Table Web 3" w:semiHidden="1" w:unhideWhenUsed="1"/>
     <w:lsdException w:name="Balloon Text" w:semiHidden="1" w:unhideWhenUsed="1"/>
     <w:lsdException w:name="Table Grid" w:uiPriority="39"/>
+    <w:lsdException w:name="Table Theme" w:semiHidden="1" w:unhideWhenUsed="1"/>
     <w:lsdException w:name="Placeholder Text" w:semiHidden="1"/>
     <w:lsdException w:name="No Spacing" w:uiPriority="1" w:qFormat="1"/>
     <w:lsdException w:name="Light Shading" w:uiPriority="60"/>

</xml_diff>